<commit_message>
add questions for Git
</commit_message>
<xml_diff>
--- a/Конспекты/Git/Git конспект.docx
+++ b/Конспекты/Git/Git конспект.docx
@@ -1043,11 +1043,6 @@
       </w:r>
     </w:p>
     <w:p>
-      <w:pPr>
-        <w:rPr>
-          <w:lang w:val="en-US"/>
-        </w:rPr>
-      </w:pPr>
       <w:r>
         <w:rPr>
           <w:b/>
@@ -1646,11 +1641,6 @@
       </w:r>
     </w:p>
     <w:p>
-      <w:pPr>
-        <w:rPr>
-          <w:lang w:val="en-US"/>
-        </w:rPr>
-      </w:pPr>
       <w:proofErr w:type="spellStart"/>
       <w:r>
         <w:rPr>
@@ -1663,7 +1653,6 @@
       <w:r>
         <w:rPr>
           <w:b/>
-          <w:lang w:val="en-US"/>
         </w:rPr>
         <w:t xml:space="preserve"> </w:t>
       </w:r>
@@ -1677,7 +1666,6 @@
       <w:r>
         <w:rPr>
           <w:b/>
-          <w:lang w:val="en-US"/>
         </w:rPr>
         <w:t xml:space="preserve"> </w:t>
       </w:r>
@@ -1691,7 +1679,6 @@
       <w:r>
         <w:rPr>
           <w:b/>
-          <w:lang w:val="en-US"/>
         </w:rPr>
         <w:t xml:space="preserve"> &lt;</w:t>
       </w:r>
@@ -1705,32 +1692,22 @@
       <w:r>
         <w:rPr>
           <w:b/>
-          <w:lang w:val="en-US"/>
         </w:rPr>
         <w:t>&gt;</w:t>
       </w:r>
       <w:r>
-        <w:rPr>
-          <w:lang w:val="en-US"/>
-        </w:rPr>
         <w:t xml:space="preserve"> – </w:t>
       </w:r>
       <w:r>
         <w:t>удаляет</w:t>
       </w:r>
       <w:r>
-        <w:rPr>
-          <w:lang w:val="en-US"/>
-        </w:rPr>
         <w:t xml:space="preserve"> </w:t>
       </w:r>
       <w:r>
         <w:t>из</w:t>
       </w:r>
       <w:r>
-        <w:rPr>
-          <w:lang w:val="en-US"/>
-        </w:rPr>
         <w:t xml:space="preserve"> </w:t>
       </w:r>
       <w:r>
@@ -1740,18 +1717,12 @@
         <w:t>index</w:t>
       </w:r>
       <w:r>
-        <w:rPr>
-          <w:lang w:val="en-US"/>
-        </w:rPr>
         <w:t xml:space="preserve"> </w:t>
       </w:r>
       <w:r>
         <w:t>лишний</w:t>
       </w:r>
       <w:r>
-        <w:rPr>
-          <w:lang w:val="en-US"/>
-        </w:rPr>
         <w:t xml:space="preserve"> &lt;</w:t>
       </w:r>
       <w:r>
@@ -1761,9 +1732,6 @@
         <w:t>file</w:t>
       </w:r>
       <w:r>
-        <w:rPr>
-          <w:lang w:val="en-US"/>
-        </w:rPr>
         <w:t xml:space="preserve">&gt; </w:t>
       </w:r>
     </w:p>
@@ -1787,11 +1755,6 @@
       <w:proofErr w:type="gramEnd"/>
     </w:p>
     <w:p>
-      <w:pPr>
-        <w:rPr>
-          <w:lang w:val="en-US"/>
-        </w:rPr>
-      </w:pPr>
       <w:hyperlink r:id="rId9" w:anchor="config-gitignore" w:history="1">
         <w:r>
           <w:rPr>
@@ -2337,11 +2300,6 @@
       </w:r>
     </w:p>
     <w:p>
-      <w:pPr>
-        <w:rPr>
-          <w:lang w:val="en-US"/>
-        </w:rPr>
-      </w:pPr>
       <w:proofErr w:type="spellStart"/>
       <w:r>
         <w:rPr>
@@ -3241,39 +3199,58 @@
         <w:t>push</w:t>
       </w:r>
     </w:p>
-    <w:p/>
-    <w:p>
-      <w:r>
-        <w:t xml:space="preserve">Переключение с одной ветки на другой без </w:t>
-      </w:r>
-      <w:proofErr w:type="spellStart"/>
-      <w:r>
-        <w:t>комита</w:t>
-      </w:r>
-      <w:proofErr w:type="spellEnd"/>
-      <w:r>
-        <w:t xml:space="preserve">: </w:t>
-      </w:r>
+    <w:p>
+      <w:r>
+        <w:t xml:space="preserve">Пример </w:t>
+      </w:r>
+      <w:proofErr w:type="spellStart"/>
+      <w:r>
+        <w:t>мержа</w:t>
+      </w:r>
+      <w:proofErr w:type="spellEnd"/>
+      <w:r>
+        <w:t>:</w:t>
+      </w:r>
+    </w:p>
+    <w:p>
       <w:hyperlink r:id="rId13" w:history="1">
         <w:r>
           <w:rPr>
             <w:rStyle w:val="a4"/>
           </w:rPr>
-          <w:t>https://ru.stackoverflow.com/questions/327240/%D0%9F%D0%BE%D1%87%D0%B5%D0%BC%D1%83-%D0%BF%D1%80%D0%B8-%D0%BF%D0%B5%D1%80%D0%B5%D0%BA%D0%BB%D1%8E%D1%87%D0%B5%D0%BD%D0%B8%D0%B8-%D0%B2%D0%B5%D1%82%D0%BE%D0%BA-%D0%BE%D1%</w:t>
+          <w:t>https://git-scm.com/book/ru/v2/%D0%92%D0%B5%D1%82%D0%B2%D0%BB%D0%B5%D0%BD%D0%B8%D0%B5-%D0%B2-Git-%D0%9E%D1%81%D0%BD%D0%BE%D0%B2%D1%8B-%D0%B2%D0%B5%D1%82%D0%B2%D0%BB%D0%B5%D0%BD%D0%B8%D1%8F-%D0%B8-%D1%81%D0%BB%D0%B8%D1%8F%D0%BD%D0%B8%D1%8F</w:t>
         </w:r>
-        <w:bookmarkStart w:id="0" w:name="_GoBack"/>
-        <w:bookmarkEnd w:id="0"/>
+      </w:hyperlink>
+    </w:p>
+    <w:p>
+      <w:bookmarkStart w:id="0" w:name="_GoBack"/>
+      <w:bookmarkEnd w:id="0"/>
+    </w:p>
+    <w:p>
+      <w:r>
+        <w:t xml:space="preserve">Переключение с одной ветки на другой без </w:t>
+      </w:r>
+      <w:proofErr w:type="spellStart"/>
+      <w:r>
+        <w:t>комита</w:t>
+      </w:r>
+      <w:proofErr w:type="spellEnd"/>
+      <w:r>
+        <w:t xml:space="preserve">: </w:t>
+      </w:r>
+      <w:hyperlink r:id="rId14" w:history="1">
         <w:r>
           <w:rPr>
             <w:rStyle w:val="a4"/>
           </w:rPr>
-          <w:t>8</w:t>
+          <w:t>https://ru.stackoverflow.com/questions/327240/%D0%9F%D0%BE%D1%87%D0%B5%D0%BC%D1%83-%D0%BF%D1%80%D0%B8-</w:t>
         </w:r>
         <w:r>
           <w:rPr>
             <w:rStyle w:val="a4"/>
           </w:rPr>
-          <w:t>1%D1%82%D0%B0%D1%8E%D1%82%D1%81%D1%8F-%D0%B2%D0%BD%D0%B5%D1%81%D0%B5%D0%BD%D0%BD%D1%8B%D0%B5-%D0%B8%D0%B7%D0%BC%D0%B5%D0%BD%D0%B5%D0%BD%D0%B8%D1%8F</w:t>
+          <w:lastRenderedPageBreak/>
+          <w:t>%D0%BF%D0%B5%D1%80%D0%B5%D0%BA%D0%BB%D1%8E%D1%87%D0%B5%D0%BD%D0%B8%D0%B8-%D0%B2%D0%B5%D1%82%D0%BE%D0%BA-%D0%BE%D1%81%D1%82%D0%B0%D1%8E%D1%82%D1%81%D1%8F-%D0%B2%D0%BD%D0%B5%D1%81%D0%B5%D0%BD%D0%BD%D1%8B%D0%B5-%D0%B8%D0%B7%D0%BC%D0%B5%D0%BD%D0%B5%D0%BD%D0%B8%D1%8F</w:t>
         </w:r>
       </w:hyperlink>
     </w:p>

</xml_diff>